<commit_message>
Redone report to match new guidelines. TODO: Introduction, Tables.
</commit_message>
<xml_diff>
--- a/ProjectReport.docx
+++ b/ProjectReport.docx
@@ -494,6 +494,7 @@
         </w:rPr>
         <w:t xml:space="preserve"> We do this in the same way as the </w:t>
       </w:r>
+      <w:proofErr w:type="spellStart"/>
       <w:r>
         <w:rPr>
           <w:i/>
@@ -501,7 +502,17 @@
           <w:sz w:val="24"/>
           <w:szCs w:val="24"/>
         </w:rPr>
-        <w:t xml:space="preserve">GraphVisualization </w:t>
+        <w:t>GraphVisualization</w:t>
+      </w:r>
+      <w:proofErr w:type="spellEnd"/>
+      <w:r>
+        <w:rPr>
+          <w:i/>
+          <w:iCs/>
+          <w:sz w:val="24"/>
+          <w:szCs w:val="24"/>
+        </w:rPr>
+        <w:t xml:space="preserve"> </w:t>
       </w:r>
       <w:r>
         <w:rPr>
@@ -633,15 +644,7 @@
                               <w:sz w:val="24"/>
                               <w:szCs w:val="24"/>
                             </w:rPr>
-                            <m:t xml:space="preserve">- </m:t>
-                          </m:r>
-                          <m:r>
-                            <w:rPr>
-                              <w:rFonts w:ascii="Cambria Math" w:hAnsi="Cambria Math"/>
-                              <w:sz w:val="24"/>
-                              <w:szCs w:val="24"/>
-                            </w:rPr>
-                            <m:t>x</m:t>
+                            <m:t>- x</m:t>
                           </m:r>
                         </m:e>
                         <m:sub>
@@ -747,15 +750,7 @@
                           <w:sz w:val="24"/>
                           <w:szCs w:val="24"/>
                         </w:rPr>
-                        <m:t xml:space="preserve">- </m:t>
-                      </m:r>
-                      <m:r>
-                        <w:rPr>
-                          <w:rFonts w:ascii="Cambria Math" w:hAnsi="Cambria Math"/>
-                          <w:sz w:val="24"/>
-                          <w:szCs w:val="24"/>
-                        </w:rPr>
-                        <m:t>y</m:t>
+                        <m:t>- y</m:t>
                       </m:r>
                     </m:e>
                     <m:sub>
@@ -2609,8 +2604,25 @@
           <w:sz w:val="24"/>
           <w:szCs w:val="24"/>
         </w:rPr>
-        <w:t xml:space="preserve"> To do this, we created a function, </w:t>
-      </w:r>
+        <w:t xml:space="preserve"> To do this, we created a</w:t>
+      </w:r>
+      <w:r>
+        <w:rPr>
+          <w:rFonts w:eastAsiaTheme="minorEastAsia"/>
+          <w:sz w:val="24"/>
+          <w:szCs w:val="24"/>
+        </w:rPr>
+        <w:t xml:space="preserve"> driver</w:t>
+      </w:r>
+      <w:r>
+        <w:rPr>
+          <w:rFonts w:eastAsiaTheme="minorEastAsia"/>
+          <w:sz w:val="24"/>
+          <w:szCs w:val="24"/>
+        </w:rPr>
+        <w:t xml:space="preserve"> function, </w:t>
+      </w:r>
+      <w:proofErr w:type="spellStart"/>
       <w:r>
         <w:rPr>
           <w:rFonts w:eastAsiaTheme="minorEastAsia"/>
@@ -2641,6 +2653,7 @@
         </w:rPr>
         <w:t>ities</w:t>
       </w:r>
+      <w:proofErr w:type="spellEnd"/>
       <w:r>
         <w:rPr>
           <w:rFonts w:eastAsiaTheme="minorEastAsia"/>
@@ -2649,6 +2662,7 @@
         </w:rPr>
         <w:t xml:space="preserve">, and a helper function, </w:t>
       </w:r>
+      <w:proofErr w:type="spellStart"/>
       <w:r>
         <w:rPr>
           <w:rFonts w:eastAsiaTheme="minorEastAsia"/>
@@ -2659,6 +2673,7 @@
         </w:rPr>
         <w:t>populatePaths</w:t>
       </w:r>
+      <w:proofErr w:type="spellEnd"/>
       <w:r>
         <w:rPr>
           <w:rFonts w:eastAsiaTheme="minorEastAsia"/>
@@ -2691,7 +2706,15 @@
           <w:sz w:val="24"/>
           <w:szCs w:val="24"/>
         </w:rPr>
-        <w:t xml:space="preserve">, is the fraction of all the shortest paths between other nodes that pass through </w:t>
+        <w:t xml:space="preserve">, </w:t>
+      </w:r>
+      <w:r>
+        <w:rPr>
+          <w:rFonts w:eastAsiaTheme="minorEastAsia"/>
+          <w:sz w:val="24"/>
+          <w:szCs w:val="24"/>
+        </w:rPr>
+        <w:t xml:space="preserve">is the number of shortest paths in the graph that pass through </w:t>
       </w:r>
       <m:oMath>
         <m:r>
@@ -2791,7 +2814,39 @@
           <w:sz w:val="24"/>
           <w:szCs w:val="24"/>
         </w:rPr>
-        <w:t>nodes are not directly connected, we use or helper function. Before we call the helper function, we store all the possible branches from the starting node</w:t>
+        <w:t xml:space="preserve">nodes are not directly connected, we </w:t>
+      </w:r>
+      <w:r>
+        <w:rPr>
+          <w:rFonts w:eastAsiaTheme="minorEastAsia"/>
+          <w:sz w:val="24"/>
+          <w:szCs w:val="24"/>
+        </w:rPr>
+        <w:t>call</w:t>
+      </w:r>
+      <w:r>
+        <w:rPr>
+          <w:rFonts w:eastAsiaTheme="minorEastAsia"/>
+          <w:sz w:val="24"/>
+          <w:szCs w:val="24"/>
+        </w:rPr>
+        <w:t xml:space="preserve"> o</w:t>
+      </w:r>
+      <w:r>
+        <w:rPr>
+          <w:rFonts w:eastAsiaTheme="minorEastAsia"/>
+          <w:sz w:val="24"/>
+          <w:szCs w:val="24"/>
+        </w:rPr>
+        <w:t>u</w:t>
+      </w:r>
+      <w:r>
+        <w:rPr>
+          <w:rFonts w:eastAsiaTheme="minorEastAsia"/>
+          <w:sz w:val="24"/>
+          <w:szCs w:val="24"/>
+        </w:rPr>
+        <w:t>r helper function. Before we call the helper function, we store all the possible branches from the starting node</w:t>
       </w:r>
       <w:r>
         <w:rPr>
@@ -2992,14 +3047,1977 @@
         <w:t>Evaluation</w:t>
       </w:r>
     </w:p>
+    <w:p>
+      <w:pPr>
+        <w:jc w:val="both"/>
+        <w:rPr>
+          <w:sz w:val="24"/>
+          <w:szCs w:val="24"/>
+        </w:rPr>
+      </w:pPr>
+      <w:r>
+        <w:rPr>
+          <w:sz w:val="24"/>
+          <w:szCs w:val="24"/>
+        </w:rPr>
+        <w:t xml:space="preserve">To evaluate our two fitness functions, we compared them in respect to two aspects. We first designed tests to compare how effective </w:t>
+      </w:r>
+      <w:r>
+        <w:rPr>
+          <w:sz w:val="24"/>
+          <w:szCs w:val="24"/>
+        </w:rPr>
+        <w:t xml:space="preserve">and efficient </w:t>
+      </w:r>
+      <w:r>
+        <w:rPr>
+          <w:sz w:val="24"/>
+          <w:szCs w:val="24"/>
+        </w:rPr>
+        <w:t>they were in reducing edge crossings in the given graph</w:t>
+      </w:r>
+      <w:r>
+        <w:rPr>
+          <w:sz w:val="24"/>
+          <w:szCs w:val="24"/>
+        </w:rPr>
+        <w:t>.</w:t>
+      </w:r>
+      <w:r>
+        <w:rPr>
+          <w:sz w:val="24"/>
+          <w:szCs w:val="24"/>
+        </w:rPr>
+        <w:t xml:space="preserve"> Then we analysed the program code and compared the function runtimes asymptotically. </w:t>
+      </w:r>
+    </w:p>
+    <w:p>
+      <w:pPr>
+        <w:pStyle w:val="Heading2"/>
+      </w:pPr>
+      <w:r>
+        <w:t>Effectiveness &amp; Efficiency</w:t>
+      </w:r>
+    </w:p>
+    <w:p>
+      <w:pPr>
+        <w:jc w:val="both"/>
+        <w:rPr>
+          <w:sz w:val="24"/>
+          <w:szCs w:val="24"/>
+        </w:rPr>
+      </w:pPr>
+      <w:r>
+        <w:rPr>
+          <w:sz w:val="24"/>
+          <w:szCs w:val="24"/>
+        </w:rPr>
+        <w:t xml:space="preserve">Our group created a set of tests designed to analyse the effects of each of the input parameters on the </w:t>
+      </w:r>
+      <w:r>
+        <w:rPr>
+          <w:sz w:val="24"/>
+          <w:szCs w:val="24"/>
+        </w:rPr>
+        <w:t>effectiveness of the program.</w:t>
+      </w:r>
+      <w:r>
+        <w:rPr>
+          <w:sz w:val="24"/>
+          <w:szCs w:val="24"/>
+        </w:rPr>
+        <w:t xml:space="preserve"> To achieve this, we first decided on base values for each of the inputs. Each test </w:t>
+      </w:r>
+      <w:r>
+        <w:rPr>
+          <w:sz w:val="24"/>
+          <w:szCs w:val="24"/>
+        </w:rPr>
+        <w:t>would alter a chosen parameter, while the other three would remain at their base values.</w:t>
+      </w:r>
+      <w:r>
+        <w:rPr>
+          <w:sz w:val="24"/>
+          <w:szCs w:val="24"/>
+        </w:rPr>
+        <w:t xml:space="preserve"> The program would be r</w:t>
+      </w:r>
+      <w:r>
+        <w:rPr>
+          <w:sz w:val="24"/>
+          <w:szCs w:val="24"/>
+        </w:rPr>
+        <w:t>u</w:t>
+      </w:r>
+      <w:r>
+        <w:rPr>
+          <w:sz w:val="24"/>
+          <w:szCs w:val="24"/>
+        </w:rPr>
+        <w:t xml:space="preserve">n twenty times with these input values; ten times using the default fitness function, and ten times using our AngGA </w:t>
+      </w:r>
+      <w:r>
+        <w:rPr>
+          <w:sz w:val="24"/>
+          <w:szCs w:val="24"/>
+        </w:rPr>
+        <w:lastRenderedPageBreak/>
+        <w:t>implementation.</w:t>
+      </w:r>
+      <w:r>
+        <w:rPr>
+          <w:sz w:val="24"/>
+          <w:szCs w:val="24"/>
+        </w:rPr>
+        <w:t xml:space="preserve"> Table 1 shows</w:t>
+      </w:r>
+      <w:r>
+        <w:rPr>
+          <w:sz w:val="24"/>
+          <w:szCs w:val="24"/>
+        </w:rPr>
+        <w:t xml:space="preserve"> the results using the base values. This includes the</w:t>
+      </w:r>
+      <w:r>
+        <w:rPr>
+          <w:sz w:val="24"/>
+          <w:szCs w:val="24"/>
+        </w:rPr>
+        <w:t xml:space="preserve"> average number of edge-crossings produced by the fittest individual of the final generation for each function, as well as the lowest number of crossings and the highest number crossings.</w:t>
+      </w:r>
+      <w:r>
+        <w:rPr>
+          <w:sz w:val="24"/>
+          <w:szCs w:val="24"/>
+        </w:rPr>
+        <w:t xml:space="preserve"> </w:t>
+      </w:r>
+      <w:r>
+        <w:rPr>
+          <w:sz w:val="24"/>
+          <w:szCs w:val="24"/>
+        </w:rPr>
+        <w:t>Table 2 shows the results for the rest of the tests, each of which aim to measure the effect of a particular input parameter.</w:t>
+      </w:r>
+      <w:r>
+        <w:rPr>
+          <w:sz w:val="24"/>
+          <w:szCs w:val="24"/>
+        </w:rPr>
+        <w:t xml:space="preserve"> The base values</w:t>
+      </w:r>
+      <w:r>
+        <w:rPr>
+          <w:sz w:val="24"/>
+          <w:szCs w:val="24"/>
+        </w:rPr>
+        <w:t xml:space="preserve"> we chose</w:t>
+      </w:r>
+      <w:r>
+        <w:rPr>
+          <w:sz w:val="24"/>
+          <w:szCs w:val="24"/>
+        </w:rPr>
+        <w:t xml:space="preserve"> for the input parameters are:</w:t>
+      </w:r>
+    </w:p>
+    <w:p>
+      <w:pPr>
+        <w:pStyle w:val="ListParagraph"/>
+        <w:numPr>
+          <w:ilvl w:val="0"/>
+          <w:numId w:val="2"/>
+        </w:numPr>
+        <w:jc w:val="both"/>
+        <w:rPr>
+          <w:sz w:val="24"/>
+          <w:szCs w:val="24"/>
+        </w:rPr>
+      </w:pPr>
+      <m:oMath>
+        <m:r>
+          <w:rPr>
+            <w:rFonts w:ascii="Cambria Math" w:hAnsi="Cambria Math"/>
+            <w:sz w:val="24"/>
+            <w:szCs w:val="24"/>
+          </w:rPr>
+          <m:t>P=50</m:t>
+        </m:r>
+      </m:oMath>
+    </w:p>
+    <w:p>
+      <w:pPr>
+        <w:pStyle w:val="ListParagraph"/>
+        <w:numPr>
+          <w:ilvl w:val="0"/>
+          <w:numId w:val="2"/>
+        </w:numPr>
+        <w:jc w:val="both"/>
+        <w:rPr>
+          <w:sz w:val="24"/>
+          <w:szCs w:val="24"/>
+        </w:rPr>
+      </w:pPr>
+      <m:oMath>
+        <m:r>
+          <w:rPr>
+            <w:rFonts w:ascii="Cambria Math" w:hAnsi="Cambria Math"/>
+            <w:sz w:val="24"/>
+            <w:szCs w:val="24"/>
+          </w:rPr>
+          <m:t>G</m:t>
+        </m:r>
+        <m:r>
+          <w:rPr>
+            <w:rFonts w:ascii="Cambria Math" w:hAnsi="Cambria Math"/>
+            <w:sz w:val="24"/>
+            <w:szCs w:val="24"/>
+          </w:rPr>
+          <m:t>=</m:t>
+        </m:r>
+        <m:r>
+          <w:rPr>
+            <w:rFonts w:ascii="Cambria Math" w:hAnsi="Cambria Math"/>
+            <w:sz w:val="24"/>
+            <w:szCs w:val="24"/>
+          </w:rPr>
+          <m:t>5</m:t>
+        </m:r>
+        <m:r>
+          <w:rPr>
+            <w:rFonts w:ascii="Cambria Math" w:hAnsi="Cambria Math"/>
+            <w:sz w:val="24"/>
+            <w:szCs w:val="24"/>
+          </w:rPr>
+          <m:t>0</m:t>
+        </m:r>
+      </m:oMath>
+    </w:p>
+    <w:p>
+      <w:pPr>
+        <w:pStyle w:val="ListParagraph"/>
+        <w:numPr>
+          <w:ilvl w:val="0"/>
+          <w:numId w:val="2"/>
+        </w:numPr>
+        <w:jc w:val="both"/>
+        <w:rPr>
+          <w:sz w:val="24"/>
+          <w:szCs w:val="24"/>
+        </w:rPr>
+      </w:pPr>
+      <m:oMath>
+        <m:r>
+          <w:rPr>
+            <w:rFonts w:ascii="Cambria Math" w:hAnsi="Cambria Math"/>
+            <w:sz w:val="24"/>
+            <w:szCs w:val="24"/>
+          </w:rPr>
+          <m:t>Cr</m:t>
+        </m:r>
+        <m:r>
+          <w:rPr>
+            <w:rFonts w:ascii="Cambria Math" w:hAnsi="Cambria Math"/>
+            <w:sz w:val="24"/>
+            <w:szCs w:val="24"/>
+          </w:rPr>
+          <m:t>=</m:t>
+        </m:r>
+        <m:r>
+          <w:rPr>
+            <w:rFonts w:ascii="Cambria Math" w:hAnsi="Cambria Math"/>
+            <w:sz w:val="24"/>
+            <w:szCs w:val="24"/>
+          </w:rPr>
+          <m:t>25</m:t>
+        </m:r>
+      </m:oMath>
+    </w:p>
+    <w:p>
+      <w:pPr>
+        <w:pStyle w:val="ListParagraph"/>
+        <w:numPr>
+          <w:ilvl w:val="0"/>
+          <w:numId w:val="2"/>
+        </w:numPr>
+        <w:jc w:val="both"/>
+        <w:rPr>
+          <w:sz w:val="24"/>
+          <w:szCs w:val="24"/>
+        </w:rPr>
+      </w:pPr>
+      <m:oMath>
+        <m:r>
+          <w:rPr>
+            <w:rFonts w:ascii="Cambria Math" w:hAnsi="Cambria Math"/>
+            <w:sz w:val="24"/>
+            <w:szCs w:val="24"/>
+          </w:rPr>
+          <m:t>Mu</m:t>
+        </m:r>
+        <m:r>
+          <w:rPr>
+            <w:rFonts w:ascii="Cambria Math" w:hAnsi="Cambria Math"/>
+            <w:sz w:val="24"/>
+            <w:szCs w:val="24"/>
+          </w:rPr>
+          <m:t>=</m:t>
+        </m:r>
+        <m:r>
+          <w:rPr>
+            <w:rFonts w:ascii="Cambria Math" w:hAnsi="Cambria Math"/>
+            <w:sz w:val="24"/>
+            <w:szCs w:val="24"/>
+          </w:rPr>
+          <m:t>25</m:t>
+        </m:r>
+      </m:oMath>
+    </w:p>
+    <w:p>
+      <w:pPr>
+        <w:jc w:val="both"/>
+        <w:rPr>
+          <w:sz w:val="24"/>
+          <w:szCs w:val="24"/>
+        </w:rPr>
+      </w:pPr>
+      <w:r>
+        <w:rPr>
+          <w:sz w:val="24"/>
+          <w:szCs w:val="24"/>
+        </w:rPr>
+        <w:t>After the tests were complete, the default algorithm had produced</w:t>
+      </w:r>
+      <w:r>
+        <w:rPr>
+          <w:sz w:val="24"/>
+          <w:szCs w:val="24"/>
+        </w:rPr>
+        <w:t xml:space="preserve"> a best result of one edge-crossing, while AngGA had a best result of two crossings.</w:t>
+      </w:r>
+      <w:r>
+        <w:rPr>
+          <w:sz w:val="24"/>
+          <w:szCs w:val="24"/>
+        </w:rPr>
+        <w:t xml:space="preserve"> We continued adjust the input values</w:t>
+      </w:r>
+      <w:r>
+        <w:rPr>
+          <w:sz w:val="24"/>
+          <w:szCs w:val="24"/>
+        </w:rPr>
+        <w:t>, with the aim of finding a solution.</w:t>
+      </w:r>
+      <w:r>
+        <w:rPr>
+          <w:sz w:val="24"/>
+          <w:szCs w:val="24"/>
+        </w:rPr>
+        <w:t xml:space="preserve"> However, we could not find a complete solution. One was the lowest number of crossings our program could achieve.</w:t>
+      </w:r>
+      <w:r>
+        <w:rPr>
+          <w:sz w:val="24"/>
+          <w:szCs w:val="24"/>
+        </w:rPr>
+        <w:t xml:space="preserve"> Table 3 shows the number of generations required to achieve this result for both fitness functions, as well as the other input parameters used.</w:t>
+      </w:r>
+    </w:p>
+    <w:p>
+      <w:pPr>
+        <w:jc w:val="both"/>
+        <w:rPr>
+          <w:sz w:val="24"/>
+          <w:szCs w:val="24"/>
+        </w:rPr>
+      </w:pPr>
+    </w:p>
+    <w:tbl>
+      <w:tblPr>
+        <w:tblStyle w:val="TableGrid"/>
+        <w:tblW w:w="9187" w:type="dxa"/>
+        <w:tblLook w:val="04A0" w:firstRow="1" w:lastRow="0" w:firstColumn="1" w:lastColumn="0" w:noHBand="0" w:noVBand="1"/>
+      </w:tblPr>
+      <w:tblGrid>
+        <w:gridCol w:w="592"/>
+        <w:gridCol w:w="601"/>
+        <w:gridCol w:w="723"/>
+        <w:gridCol w:w="684"/>
+        <w:gridCol w:w="1020"/>
+        <w:gridCol w:w="1190"/>
+        <w:gridCol w:w="1002"/>
+        <w:gridCol w:w="1130"/>
+        <w:gridCol w:w="1124"/>
+        <w:gridCol w:w="1121"/>
+      </w:tblGrid>
+      <w:tr>
+        <w:trPr>
+          <w:trHeight w:val="387"/>
+        </w:trPr>
+        <w:tc>
+          <w:tcPr>
+            <w:tcW w:w="2600" w:type="dxa"/>
+            <w:gridSpan w:val="4"/>
+          </w:tcPr>
+          <w:p>
+            <w:pPr>
+              <w:jc w:val="center"/>
+              <w:rPr>
+                <w:rFonts w:ascii="Calibri" w:eastAsia="Calibri" w:hAnsi="Calibri" w:cs="Times New Roman"/>
+                <w:sz w:val="24"/>
+                <w:szCs w:val="24"/>
+              </w:rPr>
+            </w:pPr>
+            <w:r>
+              <w:rPr>
+                <w:rFonts w:ascii="Calibri" w:eastAsia="Calibri" w:hAnsi="Calibri" w:cs="Times New Roman"/>
+              </w:rPr>
+              <w:t>Input Values</w:t>
+            </w:r>
+          </w:p>
+        </w:tc>
+        <w:tc>
+          <w:tcPr>
+            <w:tcW w:w="3212" w:type="dxa"/>
+            <w:gridSpan w:val="3"/>
+          </w:tcPr>
+          <w:p>
+            <w:pPr>
+              <w:jc w:val="center"/>
+              <w:rPr>
+                <w:sz w:val="24"/>
+                <w:szCs w:val="24"/>
+              </w:rPr>
+            </w:pPr>
+            <w:r>
+              <w:t>Edge-Crossings</w:t>
+            </w:r>
+            <w:r>
+              <w:t xml:space="preserve">: </w:t>
+            </w:r>
+            <w:r>
+              <w:t>Default</w:t>
+            </w:r>
+          </w:p>
+        </w:tc>
+        <w:tc>
+          <w:tcPr>
+            <w:tcW w:w="3375" w:type="dxa"/>
+            <w:gridSpan w:val="3"/>
+          </w:tcPr>
+          <w:p>
+            <w:pPr>
+              <w:jc w:val="center"/>
+            </w:pPr>
+            <w:r>
+              <w:t xml:space="preserve">Edge-Crossings: </w:t>
+            </w:r>
+            <w:r>
+              <w:t>AngGA</w:t>
+            </w:r>
+          </w:p>
+        </w:tc>
+      </w:tr>
+      <w:tr>
+        <w:trPr>
+          <w:trHeight w:val="387"/>
+        </w:trPr>
+        <w:tc>
+          <w:tcPr>
+            <w:tcW w:w="592" w:type="dxa"/>
+          </w:tcPr>
+          <w:p>
+            <w:pPr>
+              <w:jc w:val="both"/>
+              <w:rPr>
+                <w:sz w:val="24"/>
+                <w:szCs w:val="24"/>
+              </w:rPr>
+            </w:pPr>
+            <m:oMathPara>
+              <m:oMath>
+                <m:r>
+                  <w:rPr>
+                    <w:rFonts w:ascii="Cambria Math" w:hAnsi="Cambria Math"/>
+                    <w:sz w:val="24"/>
+                    <w:szCs w:val="24"/>
+                  </w:rPr>
+                  <m:t>P</m:t>
+                </m:r>
+              </m:oMath>
+            </m:oMathPara>
+          </w:p>
+        </w:tc>
+        <w:tc>
+          <w:tcPr>
+            <w:tcW w:w="601" w:type="dxa"/>
+          </w:tcPr>
+          <w:p>
+            <w:pPr>
+              <w:jc w:val="both"/>
+              <w:rPr>
+                <w:sz w:val="24"/>
+                <w:szCs w:val="24"/>
+              </w:rPr>
+            </w:pPr>
+            <m:oMathPara>
+              <m:oMath>
+                <m:r>
+                  <w:rPr>
+                    <w:rFonts w:ascii="Cambria Math" w:hAnsi="Cambria Math"/>
+                    <w:sz w:val="24"/>
+                    <w:szCs w:val="24"/>
+                  </w:rPr>
+                  <m:t>G</m:t>
+                </m:r>
+              </m:oMath>
+            </m:oMathPara>
+          </w:p>
+        </w:tc>
+        <w:tc>
+          <w:tcPr>
+            <w:tcW w:w="723" w:type="dxa"/>
+          </w:tcPr>
+          <w:p>
+            <w:pPr>
+              <w:jc w:val="both"/>
+              <w:rPr>
+                <w:sz w:val="24"/>
+                <w:szCs w:val="24"/>
+              </w:rPr>
+            </w:pPr>
+            <m:oMathPara>
+              <m:oMath>
+                <m:r>
+                  <w:rPr>
+                    <w:rFonts w:ascii="Cambria Math" w:hAnsi="Cambria Math"/>
+                    <w:sz w:val="24"/>
+                    <w:szCs w:val="24"/>
+                  </w:rPr>
+                  <m:t>Cr</m:t>
+                </m:r>
+              </m:oMath>
+            </m:oMathPara>
+          </w:p>
+        </w:tc>
+        <w:tc>
+          <w:tcPr>
+            <w:tcW w:w="684" w:type="dxa"/>
+          </w:tcPr>
+          <w:p>
+            <w:pPr>
+              <w:jc w:val="both"/>
+              <w:rPr>
+                <w:sz w:val="24"/>
+                <w:szCs w:val="24"/>
+              </w:rPr>
+            </w:pPr>
+            <m:oMathPara>
+              <m:oMath>
+                <m:r>
+                  <w:rPr>
+                    <w:rFonts w:ascii="Cambria Math" w:hAnsi="Cambria Math"/>
+                    <w:sz w:val="24"/>
+                    <w:szCs w:val="24"/>
+                  </w:rPr>
+                  <m:t>Mu</m:t>
+                </m:r>
+              </m:oMath>
+            </m:oMathPara>
+          </w:p>
+        </w:tc>
+        <w:tc>
+          <w:tcPr>
+            <w:tcW w:w="1020" w:type="dxa"/>
+          </w:tcPr>
+          <w:p>
+            <w:pPr>
+              <w:jc w:val="center"/>
+            </w:pPr>
+            <w:r>
+              <w:t>Mean</w:t>
+            </w:r>
+          </w:p>
+        </w:tc>
+        <w:tc>
+          <w:tcPr>
+            <w:tcW w:w="1190" w:type="dxa"/>
+          </w:tcPr>
+          <w:p>
+            <w:pPr>
+              <w:jc w:val="center"/>
+            </w:pPr>
+            <w:r>
+              <w:t>Lowest</w:t>
+            </w:r>
+          </w:p>
+        </w:tc>
+        <w:tc>
+          <w:tcPr>
+            <w:tcW w:w="1002" w:type="dxa"/>
+          </w:tcPr>
+          <w:p>
+            <w:pPr>
+              <w:jc w:val="center"/>
+            </w:pPr>
+            <w:r>
+              <w:t>Highest</w:t>
+            </w:r>
+          </w:p>
+        </w:tc>
+        <w:tc>
+          <w:tcPr>
+            <w:tcW w:w="1130" w:type="dxa"/>
+          </w:tcPr>
+          <w:p>
+            <w:pPr>
+              <w:jc w:val="center"/>
+            </w:pPr>
+            <w:r>
+              <w:t>Mean</w:t>
+            </w:r>
+          </w:p>
+        </w:tc>
+        <w:tc>
+          <w:tcPr>
+            <w:tcW w:w="1124" w:type="dxa"/>
+          </w:tcPr>
+          <w:p>
+            <w:pPr>
+              <w:jc w:val="center"/>
+            </w:pPr>
+            <w:r>
+              <w:t>Lowest</w:t>
+            </w:r>
+          </w:p>
+        </w:tc>
+        <w:tc>
+          <w:tcPr>
+            <w:tcW w:w="1121" w:type="dxa"/>
+          </w:tcPr>
+          <w:p>
+            <w:pPr>
+              <w:jc w:val="center"/>
+            </w:pPr>
+            <w:r>
+              <w:t>Highest</w:t>
+            </w:r>
+          </w:p>
+        </w:tc>
+      </w:tr>
+      <w:tr>
+        <w:trPr>
+          <w:trHeight w:val="372"/>
+        </w:trPr>
+        <w:tc>
+          <w:tcPr>
+            <w:tcW w:w="592" w:type="dxa"/>
+          </w:tcPr>
+          <w:p>
+            <w:pPr>
+              <w:jc w:val="center"/>
+              <w:rPr>
+                <w:sz w:val="24"/>
+                <w:szCs w:val="24"/>
+              </w:rPr>
+            </w:pPr>
+            <m:oMathPara>
+              <m:oMath>
+                <m:r>
+                  <w:rPr>
+                    <w:rFonts w:ascii="Cambria Math" w:hAnsi="Cambria Math"/>
+                    <w:sz w:val="24"/>
+                    <w:szCs w:val="24"/>
+                  </w:rPr>
+                  <m:t>50</m:t>
+                </m:r>
+              </m:oMath>
+            </m:oMathPara>
+          </w:p>
+        </w:tc>
+        <w:tc>
+          <w:tcPr>
+            <w:tcW w:w="601" w:type="dxa"/>
+          </w:tcPr>
+          <w:p>
+            <w:pPr>
+              <w:jc w:val="center"/>
+              <w:rPr>
+                <w:sz w:val="24"/>
+                <w:szCs w:val="24"/>
+              </w:rPr>
+            </w:pPr>
+            <m:oMathPara>
+              <m:oMath>
+                <m:r>
+                  <w:rPr>
+                    <w:rFonts w:ascii="Cambria Math" w:hAnsi="Cambria Math"/>
+                    <w:sz w:val="24"/>
+                    <w:szCs w:val="24"/>
+                  </w:rPr>
+                  <m:t>50</m:t>
+                </m:r>
+              </m:oMath>
+            </m:oMathPara>
+          </w:p>
+        </w:tc>
+        <w:tc>
+          <w:tcPr>
+            <w:tcW w:w="723" w:type="dxa"/>
+          </w:tcPr>
+          <w:p>
+            <w:pPr>
+              <w:jc w:val="center"/>
+              <w:rPr>
+                <w:sz w:val="24"/>
+                <w:szCs w:val="24"/>
+              </w:rPr>
+            </w:pPr>
+            <m:oMathPara>
+              <m:oMath>
+                <m:r>
+                  <w:rPr>
+                    <w:rFonts w:ascii="Cambria Math" w:hAnsi="Cambria Math"/>
+                    <w:sz w:val="24"/>
+                    <w:szCs w:val="24"/>
+                  </w:rPr>
+                  <m:t>25</m:t>
+                </m:r>
+              </m:oMath>
+            </m:oMathPara>
+          </w:p>
+        </w:tc>
+        <w:tc>
+          <w:tcPr>
+            <w:tcW w:w="684" w:type="dxa"/>
+          </w:tcPr>
+          <w:p>
+            <w:pPr>
+              <w:jc w:val="center"/>
+              <w:rPr>
+                <w:sz w:val="24"/>
+                <w:szCs w:val="24"/>
+              </w:rPr>
+            </w:pPr>
+            <m:oMathPara>
+              <m:oMath>
+                <m:r>
+                  <w:rPr>
+                    <w:rFonts w:ascii="Cambria Math" w:hAnsi="Cambria Math"/>
+                    <w:sz w:val="24"/>
+                    <w:szCs w:val="24"/>
+                  </w:rPr>
+                  <m:t>25</m:t>
+                </m:r>
+              </m:oMath>
+            </m:oMathPara>
+          </w:p>
+        </w:tc>
+        <w:tc>
+          <w:tcPr>
+            <w:tcW w:w="1020" w:type="dxa"/>
+          </w:tcPr>
+          <w:p>
+            <w:pPr>
+              <w:jc w:val="center"/>
+              <w:rPr>
+                <w:sz w:val="24"/>
+                <w:szCs w:val="24"/>
+              </w:rPr>
+            </w:pPr>
+            <m:oMathPara>
+              <m:oMath>
+                <m:r>
+                  <w:rPr>
+                    <w:rFonts w:ascii="Cambria Math" w:hAnsi="Cambria Math"/>
+                    <w:sz w:val="24"/>
+                    <w:szCs w:val="24"/>
+                  </w:rPr>
+                  <m:t>6.4</m:t>
+                </m:r>
+              </m:oMath>
+            </m:oMathPara>
+          </w:p>
+        </w:tc>
+        <w:tc>
+          <w:tcPr>
+            <w:tcW w:w="1190" w:type="dxa"/>
+          </w:tcPr>
+          <w:p>
+            <w:pPr>
+              <w:jc w:val="center"/>
+              <w:rPr>
+                <w:sz w:val="24"/>
+                <w:szCs w:val="24"/>
+              </w:rPr>
+            </w:pPr>
+            <m:oMathPara>
+              <m:oMath>
+                <m:r>
+                  <w:rPr>
+                    <w:rFonts w:ascii="Cambria Math" w:hAnsi="Cambria Math"/>
+                    <w:sz w:val="24"/>
+                    <w:szCs w:val="24"/>
+                  </w:rPr>
+                  <m:t>1</m:t>
+                </m:r>
+              </m:oMath>
+            </m:oMathPara>
+          </w:p>
+        </w:tc>
+        <w:tc>
+          <w:tcPr>
+            <w:tcW w:w="1002" w:type="dxa"/>
+          </w:tcPr>
+          <w:p>
+            <w:pPr>
+              <w:jc w:val="center"/>
+              <w:rPr>
+                <w:sz w:val="24"/>
+                <w:szCs w:val="24"/>
+              </w:rPr>
+            </w:pPr>
+            <m:oMathPara>
+              <m:oMath>
+                <m:r>
+                  <w:rPr>
+                    <w:rFonts w:ascii="Cambria Math" w:hAnsi="Cambria Math"/>
+                    <w:sz w:val="24"/>
+                    <w:szCs w:val="24"/>
+                  </w:rPr>
+                  <m:t>10</m:t>
+                </m:r>
+              </m:oMath>
+            </m:oMathPara>
+          </w:p>
+        </w:tc>
+        <w:tc>
+          <w:tcPr>
+            <w:tcW w:w="1130" w:type="dxa"/>
+          </w:tcPr>
+          <w:p>
+            <w:pPr>
+              <w:jc w:val="center"/>
+              <w:rPr>
+                <w:sz w:val="24"/>
+                <w:szCs w:val="24"/>
+              </w:rPr>
+            </w:pPr>
+            <m:oMathPara>
+              <m:oMath>
+                <m:r>
+                  <w:rPr>
+                    <w:rFonts w:ascii="Cambria Math" w:hAnsi="Cambria Math"/>
+                    <w:sz w:val="24"/>
+                    <w:szCs w:val="24"/>
+                  </w:rPr>
+                  <m:t>12.9</m:t>
+                </m:r>
+              </m:oMath>
+            </m:oMathPara>
+          </w:p>
+        </w:tc>
+        <w:tc>
+          <w:tcPr>
+            <w:tcW w:w="1124" w:type="dxa"/>
+          </w:tcPr>
+          <w:p>
+            <w:pPr>
+              <w:jc w:val="center"/>
+              <w:rPr>
+                <w:sz w:val="24"/>
+                <w:szCs w:val="24"/>
+              </w:rPr>
+            </w:pPr>
+            <m:oMathPara>
+              <m:oMath>
+                <m:r>
+                  <w:rPr>
+                    <w:rFonts w:ascii="Cambria Math" w:hAnsi="Cambria Math"/>
+                    <w:sz w:val="24"/>
+                    <w:szCs w:val="24"/>
+                  </w:rPr>
+                  <m:t>9</m:t>
+                </m:r>
+              </m:oMath>
+            </m:oMathPara>
+          </w:p>
+        </w:tc>
+        <w:tc>
+          <w:tcPr>
+            <w:tcW w:w="1121" w:type="dxa"/>
+          </w:tcPr>
+          <w:p>
+            <w:pPr>
+              <w:keepNext/>
+              <w:jc w:val="center"/>
+              <w:rPr>
+                <w:sz w:val="24"/>
+                <w:szCs w:val="24"/>
+              </w:rPr>
+            </w:pPr>
+            <m:oMathPara>
+              <m:oMath>
+                <m:r>
+                  <w:rPr>
+                    <w:rFonts w:ascii="Cambria Math" w:hAnsi="Cambria Math"/>
+                    <w:sz w:val="24"/>
+                    <w:szCs w:val="24"/>
+                  </w:rPr>
+                  <m:t>20</m:t>
+                </m:r>
+              </m:oMath>
+            </m:oMathPara>
+          </w:p>
+        </w:tc>
+      </w:tr>
+    </w:tbl>
+    <w:p>
+      <w:pPr>
+        <w:pStyle w:val="Caption"/>
+      </w:pPr>
+      <w:r>
+        <w:t xml:space="preserve">Table </w:t>
+      </w:r>
+      <w:fldSimple w:instr=" SEQ Table \* ARABIC ">
+        <w:r>
+          <w:rPr>
+            <w:noProof/>
+          </w:rPr>
+          <w:t>1</w:t>
+        </w:r>
+      </w:fldSimple>
+      <w:r>
+        <w:t>: Results from Base Values</w:t>
+      </w:r>
+    </w:p>
     <w:p/>
-    <w:p/>
+    <w:p>
+      <w:pPr>
+        <w:pStyle w:val="Heading2"/>
+      </w:pPr>
+      <w:r>
+        <w:t>Asymptotic Comp</w:t>
+      </w:r>
+      <w:r>
+        <w:t>a</w:t>
+      </w:r>
+      <w:r>
+        <w:t>rison</w:t>
+      </w:r>
+    </w:p>
+    <w:p>
+      <w:pPr>
+        <w:jc w:val="both"/>
+        <w:rPr>
+          <w:rFonts w:eastAsiaTheme="minorEastAsia"/>
+          <w:sz w:val="24"/>
+          <w:szCs w:val="24"/>
+        </w:rPr>
+      </w:pPr>
+      <w:r>
+        <w:rPr>
+          <w:sz w:val="24"/>
+          <w:szCs w:val="24"/>
+        </w:rPr>
+        <w:t>While the input file given is quite small, it is important to consider how our two fitness functions would perform when working on large datasets.</w:t>
+      </w:r>
+      <w:r>
+        <w:rPr>
+          <w:sz w:val="24"/>
+          <w:szCs w:val="24"/>
+        </w:rPr>
+        <w:t xml:space="preserve"> There is an order of magnitude in the difference between the two functions. The default function has running time in the order of </w:t>
+      </w:r>
+      <m:oMath>
+        <m:r>
+          <w:rPr>
+            <w:rFonts w:ascii="Cambria Math" w:hAnsi="Cambria Math"/>
+            <w:sz w:val="24"/>
+            <w:szCs w:val="24"/>
+          </w:rPr>
+          <m:t>O(</m:t>
+        </m:r>
+        <m:sSup>
+          <m:sSupPr>
+            <m:ctrlPr>
+              <w:rPr>
+                <w:rFonts w:ascii="Cambria Math" w:hAnsi="Cambria Math"/>
+                <w:i/>
+                <w:sz w:val="24"/>
+                <w:szCs w:val="24"/>
+              </w:rPr>
+            </m:ctrlPr>
+          </m:sSupPr>
+          <m:e>
+            <m:r>
+              <w:rPr>
+                <w:rFonts w:ascii="Cambria Math" w:hAnsi="Cambria Math"/>
+                <w:sz w:val="24"/>
+                <w:szCs w:val="24"/>
+              </w:rPr>
+              <m:t>n</m:t>
+            </m:r>
+          </m:e>
+          <m:sup>
+            <m:r>
+              <w:rPr>
+                <w:rFonts w:ascii="Cambria Math" w:hAnsi="Cambria Math"/>
+                <w:sz w:val="24"/>
+                <w:szCs w:val="24"/>
+              </w:rPr>
+              <m:t>2</m:t>
+            </m:r>
+          </m:sup>
+        </m:sSup>
+        <m:r>
+          <w:rPr>
+            <w:rFonts w:ascii="Cambria Math" w:hAnsi="Cambria Math"/>
+            <w:sz w:val="24"/>
+            <w:szCs w:val="24"/>
+          </w:rPr>
+          <m:t>)</m:t>
+        </m:r>
+      </m:oMath>
+      <w:r>
+        <w:rPr>
+          <w:rFonts w:eastAsiaTheme="minorEastAsia"/>
+          <w:sz w:val="24"/>
+          <w:szCs w:val="24"/>
+        </w:rPr>
+        <w:t xml:space="preserve">, while AngGA is in the order of </w:t>
+      </w:r>
+      <m:oMath>
+        <m:r>
+          <w:rPr>
+            <w:rFonts w:ascii="Cambria Math" w:eastAsiaTheme="minorEastAsia" w:hAnsi="Cambria Math"/>
+            <w:sz w:val="24"/>
+            <w:szCs w:val="24"/>
+          </w:rPr>
+          <m:t>O(</m:t>
+        </m:r>
+        <m:sSup>
+          <m:sSupPr>
+            <m:ctrlPr>
+              <w:rPr>
+                <w:rFonts w:ascii="Cambria Math" w:eastAsiaTheme="minorEastAsia" w:hAnsi="Cambria Math"/>
+                <w:i/>
+                <w:sz w:val="24"/>
+                <w:szCs w:val="24"/>
+              </w:rPr>
+            </m:ctrlPr>
+          </m:sSupPr>
+          <m:e>
+            <m:r>
+              <w:rPr>
+                <w:rFonts w:ascii="Cambria Math" w:eastAsiaTheme="minorEastAsia" w:hAnsi="Cambria Math"/>
+                <w:sz w:val="24"/>
+                <w:szCs w:val="24"/>
+              </w:rPr>
+              <m:t>n</m:t>
+            </m:r>
+          </m:e>
+          <m:sup>
+            <m:r>
+              <w:rPr>
+                <w:rFonts w:ascii="Cambria Math" w:eastAsiaTheme="minorEastAsia" w:hAnsi="Cambria Math"/>
+                <w:sz w:val="24"/>
+                <w:szCs w:val="24"/>
+              </w:rPr>
+              <m:t>3</m:t>
+            </m:r>
+          </m:sup>
+        </m:sSup>
+        <m:r>
+          <w:rPr>
+            <w:rFonts w:ascii="Cambria Math" w:eastAsiaTheme="minorEastAsia" w:hAnsi="Cambria Math"/>
+            <w:sz w:val="24"/>
+            <w:szCs w:val="24"/>
+          </w:rPr>
+          <m:t>)</m:t>
+        </m:r>
+      </m:oMath>
+      <w:r>
+        <w:rPr>
+          <w:rFonts w:eastAsiaTheme="minorEastAsia"/>
+          <w:sz w:val="24"/>
+          <w:szCs w:val="24"/>
+        </w:rPr>
+        <w:t>.</w:t>
+      </w:r>
+    </w:p>
+    <w:p>
+      <w:pPr>
+        <w:jc w:val="both"/>
+        <w:rPr>
+          <w:rFonts w:eastAsiaTheme="minorEastAsia"/>
+          <w:sz w:val="24"/>
+          <w:szCs w:val="24"/>
+        </w:rPr>
+      </w:pPr>
+      <w:r>
+        <w:rPr>
+          <w:rFonts w:eastAsiaTheme="minorEastAsia"/>
+          <w:sz w:val="24"/>
+          <w:szCs w:val="24"/>
+        </w:rPr>
+        <w:t>The default function uses nested for loops, and the body of this loop is constant time. The inner loop does not begin at zero, rather it starts at the outer loop index plus one.</w:t>
+      </w:r>
+      <w:r>
+        <w:rPr>
+          <w:rFonts w:eastAsiaTheme="minorEastAsia"/>
+          <w:sz w:val="24"/>
+          <w:szCs w:val="24"/>
+        </w:rPr>
+        <w:t xml:space="preserve"> This means that on its first iteration, the inner loop will run </w:t>
+      </w:r>
+      <m:oMath>
+        <m:r>
+          <w:rPr>
+            <w:rFonts w:ascii="Cambria Math" w:eastAsiaTheme="minorEastAsia" w:hAnsi="Cambria Math"/>
+            <w:sz w:val="24"/>
+            <w:szCs w:val="24"/>
+          </w:rPr>
+          <m:t>n-1</m:t>
+        </m:r>
+      </m:oMath>
+      <w:r>
+        <w:rPr>
+          <w:rFonts w:eastAsiaTheme="minorEastAsia"/>
+          <w:sz w:val="24"/>
+          <w:szCs w:val="24"/>
+        </w:rPr>
+        <w:t xml:space="preserve"> times, then </w:t>
+      </w:r>
+      <m:oMath>
+        <m:r>
+          <w:rPr>
+            <w:rFonts w:ascii="Cambria Math" w:eastAsiaTheme="minorEastAsia" w:hAnsi="Cambria Math"/>
+            <w:sz w:val="24"/>
+            <w:szCs w:val="24"/>
+          </w:rPr>
+          <m:t>n-</m:t>
+        </m:r>
+        <m:r>
+          <w:rPr>
+            <w:rFonts w:ascii="Cambria Math" w:eastAsiaTheme="minorEastAsia" w:hAnsi="Cambria Math"/>
+            <w:sz w:val="24"/>
+            <w:szCs w:val="24"/>
+          </w:rPr>
+          <m:t>2</m:t>
+        </m:r>
+      </m:oMath>
+      <w:r>
+        <w:rPr>
+          <w:rFonts w:eastAsiaTheme="minorEastAsia"/>
+          <w:sz w:val="24"/>
+          <w:szCs w:val="24"/>
+        </w:rPr>
+        <w:t xml:space="preserve"> times and so on. This means the loop runs a number of times equal to the sum of the first </w:t>
+      </w:r>
+      <m:oMath>
+        <m:r>
+          <w:rPr>
+            <w:rFonts w:ascii="Cambria Math" w:eastAsiaTheme="minorEastAsia" w:hAnsi="Cambria Math"/>
+            <w:sz w:val="24"/>
+            <w:szCs w:val="24"/>
+          </w:rPr>
+          <m:t>n-1</m:t>
+        </m:r>
+      </m:oMath>
+      <w:r>
+        <w:rPr>
+          <w:rFonts w:eastAsiaTheme="minorEastAsia"/>
+          <w:sz w:val="24"/>
+          <w:szCs w:val="24"/>
+        </w:rPr>
+        <w:t xml:space="preserve"> numbers. This can be visualized as follows:</w:t>
+      </w:r>
+    </w:p>
+    <w:p>
+      <w:pPr>
+        <w:jc w:val="center"/>
+        <w:rPr>
+          <w:rFonts w:eastAsiaTheme="minorEastAsia"/>
+          <w:sz w:val="24"/>
+          <w:szCs w:val="24"/>
+        </w:rPr>
+      </w:pPr>
+      <m:oMathPara>
+        <m:oMath>
+          <m:limLow>
+            <m:limLowPr>
+              <m:ctrlPr>
+                <w:rPr>
+                  <w:rFonts w:ascii="Cambria Math" w:hAnsi="Cambria Math"/>
+                  <w:i/>
+                  <w:sz w:val="24"/>
+                  <w:szCs w:val="24"/>
+                </w:rPr>
+              </m:ctrlPr>
+            </m:limLowPr>
+            <m:e>
+              <m:groupChr>
+                <m:groupChrPr>
+                  <m:ctrlPr>
+                    <w:rPr>
+                      <w:rFonts w:ascii="Cambria Math" w:hAnsi="Cambria Math"/>
+                      <w:i/>
+                      <w:sz w:val="24"/>
+                      <w:szCs w:val="24"/>
+                    </w:rPr>
+                  </m:ctrlPr>
+                </m:groupChrPr>
+                <m:e>
+                  <m:d>
+                    <m:dPr>
+                      <m:ctrlPr>
+                        <w:rPr>
+                          <w:rFonts w:ascii="Cambria Math" w:hAnsi="Cambria Math"/>
+                          <w:i/>
+                          <w:sz w:val="24"/>
+                          <w:szCs w:val="24"/>
+                        </w:rPr>
+                      </m:ctrlPr>
+                    </m:dPr>
+                    <m:e>
+                      <m:r>
+                        <w:rPr>
+                          <w:rFonts w:ascii="Cambria Math" w:hAnsi="Cambria Math"/>
+                          <w:sz w:val="24"/>
+                          <w:szCs w:val="24"/>
+                        </w:rPr>
+                        <m:t>n-1</m:t>
+                      </m:r>
+                    </m:e>
+                  </m:d>
+                  <m:r>
+                    <w:rPr>
+                      <w:rFonts w:ascii="Cambria Math" w:hAnsi="Cambria Math"/>
+                      <w:sz w:val="24"/>
+                      <w:szCs w:val="24"/>
+                    </w:rPr>
+                    <m:t>+</m:t>
+                  </m:r>
+                  <m:d>
+                    <m:dPr>
+                      <m:ctrlPr>
+                        <w:rPr>
+                          <w:rFonts w:ascii="Cambria Math" w:hAnsi="Cambria Math"/>
+                          <w:i/>
+                          <w:sz w:val="24"/>
+                          <w:szCs w:val="24"/>
+                        </w:rPr>
+                      </m:ctrlPr>
+                    </m:dPr>
+                    <m:e>
+                      <m:r>
+                        <w:rPr>
+                          <w:rFonts w:ascii="Cambria Math" w:hAnsi="Cambria Math"/>
+                          <w:sz w:val="24"/>
+                          <w:szCs w:val="24"/>
+                        </w:rPr>
+                        <m:t>n-2</m:t>
+                      </m:r>
+                    </m:e>
+                  </m:d>
+                  <m:r>
+                    <w:rPr>
+                      <w:rFonts w:ascii="Cambria Math" w:hAnsi="Cambria Math"/>
+                      <w:sz w:val="24"/>
+                      <w:szCs w:val="24"/>
+                    </w:rPr>
+                    <m:t>+…</m:t>
+                  </m:r>
+                  <m:d>
+                    <m:dPr>
+                      <m:ctrlPr>
+                        <w:rPr>
+                          <w:rFonts w:ascii="Cambria Math" w:hAnsi="Cambria Math"/>
+                          <w:i/>
+                          <w:sz w:val="24"/>
+                          <w:szCs w:val="24"/>
+                        </w:rPr>
+                      </m:ctrlPr>
+                    </m:dPr>
+                    <m:e>
+                      <m:r>
+                        <w:rPr>
+                          <w:rFonts w:ascii="Cambria Math" w:hAnsi="Cambria Math"/>
+                          <w:sz w:val="24"/>
+                          <w:szCs w:val="24"/>
+                        </w:rPr>
+                        <m:t>n-</m:t>
+                      </m:r>
+                      <m:d>
+                        <m:dPr>
+                          <m:ctrlPr>
+                            <w:rPr>
+                              <w:rFonts w:ascii="Cambria Math" w:hAnsi="Cambria Math"/>
+                              <w:i/>
+                              <w:sz w:val="24"/>
+                              <w:szCs w:val="24"/>
+                            </w:rPr>
+                          </m:ctrlPr>
+                        </m:dPr>
+                        <m:e>
+                          <m:r>
+                            <w:rPr>
+                              <w:rFonts w:ascii="Cambria Math" w:hAnsi="Cambria Math"/>
+                              <w:sz w:val="24"/>
+                              <w:szCs w:val="24"/>
+                            </w:rPr>
+                            <m:t>n-2</m:t>
+                          </m:r>
+                        </m:e>
+                      </m:d>
+                    </m:e>
+                  </m:d>
+                  <m:r>
+                    <w:rPr>
+                      <w:rFonts w:ascii="Cambria Math" w:hAnsi="Cambria Math"/>
+                      <w:sz w:val="24"/>
+                      <w:szCs w:val="24"/>
+                    </w:rPr>
+                    <m:t>+(n-(n-1))</m:t>
+                  </m:r>
+                </m:e>
+              </m:groupChr>
+            </m:e>
+            <m:lim>
+              <m:r>
+                <w:rPr>
+                  <w:rFonts w:ascii="Cambria Math" w:hAnsi="Cambria Math"/>
+                  <w:sz w:val="24"/>
+                  <w:szCs w:val="24"/>
+                </w:rPr>
+                <m:t>n</m:t>
+              </m:r>
+            </m:lim>
+          </m:limLow>
+        </m:oMath>
+      </m:oMathPara>
+    </w:p>
+    <w:p>
+      <w:pPr>
+        <w:jc w:val="both"/>
+        <w:rPr>
+          <w:rFonts w:eastAsiaTheme="minorEastAsia"/>
+          <w:sz w:val="24"/>
+          <w:szCs w:val="24"/>
+        </w:rPr>
+      </w:pPr>
+      <w:r>
+        <w:rPr>
+          <w:rFonts w:eastAsiaTheme="minorEastAsia"/>
+          <w:sz w:val="24"/>
+          <w:szCs w:val="24"/>
+        </w:rPr>
+        <w:t xml:space="preserve">Using Gauss’ formula this evaluates to </w:t>
+      </w:r>
+      <m:oMath>
+        <m:f>
+          <m:fPr>
+            <m:ctrlPr>
+              <w:rPr>
+                <w:rFonts w:ascii="Cambria Math" w:eastAsiaTheme="minorEastAsia" w:hAnsi="Cambria Math"/>
+                <w:i/>
+                <w:sz w:val="24"/>
+                <w:szCs w:val="24"/>
+              </w:rPr>
+            </m:ctrlPr>
+          </m:fPr>
+          <m:num>
+            <m:sSup>
+              <m:sSupPr>
+                <m:ctrlPr>
+                  <w:rPr>
+                    <w:rFonts w:ascii="Cambria Math" w:eastAsiaTheme="minorEastAsia" w:hAnsi="Cambria Math"/>
+                    <w:i/>
+                    <w:sz w:val="24"/>
+                    <w:szCs w:val="24"/>
+                  </w:rPr>
+                </m:ctrlPr>
+              </m:sSupPr>
+              <m:e>
+                <m:r>
+                  <w:rPr>
+                    <w:rFonts w:ascii="Cambria Math" w:eastAsiaTheme="minorEastAsia" w:hAnsi="Cambria Math"/>
+                    <w:sz w:val="24"/>
+                    <w:szCs w:val="24"/>
+                  </w:rPr>
+                  <m:t>n</m:t>
+                </m:r>
+              </m:e>
+              <m:sup>
+                <m:r>
+                  <w:rPr>
+                    <w:rFonts w:ascii="Cambria Math" w:eastAsiaTheme="minorEastAsia" w:hAnsi="Cambria Math"/>
+                    <w:sz w:val="24"/>
+                    <w:szCs w:val="24"/>
+                  </w:rPr>
+                  <m:t>2</m:t>
+                </m:r>
+              </m:sup>
+            </m:sSup>
+            <m:r>
+              <w:rPr>
+                <w:rFonts w:ascii="Cambria Math" w:eastAsiaTheme="minorEastAsia" w:hAnsi="Cambria Math"/>
+                <w:sz w:val="24"/>
+                <w:szCs w:val="24"/>
+              </w:rPr>
+              <m:t>-n</m:t>
+            </m:r>
+          </m:num>
+          <m:den>
+            <m:r>
+              <w:rPr>
+                <w:rFonts w:ascii="Cambria Math" w:eastAsiaTheme="minorEastAsia" w:hAnsi="Cambria Math"/>
+                <w:sz w:val="24"/>
+                <w:szCs w:val="24"/>
+              </w:rPr>
+              <m:t>2</m:t>
+            </m:r>
+          </m:den>
+        </m:f>
+      </m:oMath>
+      <w:r>
+        <w:rPr>
+          <w:rFonts w:eastAsiaTheme="minorEastAsia"/>
+          <w:sz w:val="24"/>
+          <w:szCs w:val="24"/>
+        </w:rPr>
+        <w:t xml:space="preserve">. Removing the lower order terms leaves us with </w:t>
+      </w:r>
+      <m:oMath>
+        <m:r>
+          <w:rPr>
+            <w:rFonts w:ascii="Cambria Math" w:hAnsi="Cambria Math"/>
+            <w:sz w:val="24"/>
+            <w:szCs w:val="24"/>
+          </w:rPr>
+          <m:t>O(</m:t>
+        </m:r>
+        <m:sSup>
+          <m:sSupPr>
+            <m:ctrlPr>
+              <w:rPr>
+                <w:rFonts w:ascii="Cambria Math" w:hAnsi="Cambria Math"/>
+                <w:i/>
+                <w:sz w:val="24"/>
+                <w:szCs w:val="24"/>
+              </w:rPr>
+            </m:ctrlPr>
+          </m:sSupPr>
+          <m:e>
+            <m:r>
+              <w:rPr>
+                <w:rFonts w:ascii="Cambria Math" w:hAnsi="Cambria Math"/>
+                <w:sz w:val="24"/>
+                <w:szCs w:val="24"/>
+              </w:rPr>
+              <m:t>n</m:t>
+            </m:r>
+          </m:e>
+          <m:sup>
+            <m:r>
+              <w:rPr>
+                <w:rFonts w:ascii="Cambria Math" w:hAnsi="Cambria Math"/>
+                <w:sz w:val="24"/>
+                <w:szCs w:val="24"/>
+              </w:rPr>
+              <m:t>2</m:t>
+            </m:r>
+          </m:sup>
+        </m:sSup>
+        <m:r>
+          <w:rPr>
+            <w:rFonts w:ascii="Cambria Math" w:hAnsi="Cambria Math"/>
+            <w:sz w:val="24"/>
+            <w:szCs w:val="24"/>
+          </w:rPr>
+          <m:t>)</m:t>
+        </m:r>
+      </m:oMath>
+      <w:r>
+        <w:rPr>
+          <w:rFonts w:eastAsiaTheme="minorEastAsia"/>
+          <w:sz w:val="24"/>
+          <w:szCs w:val="24"/>
+        </w:rPr>
+        <w:t>.</w:t>
+      </w:r>
+    </w:p>
+    <w:p>
+      <w:pPr>
+        <w:jc w:val="both"/>
+        <w:rPr>
+          <w:sz w:val="24"/>
+          <w:szCs w:val="24"/>
+        </w:rPr>
+      </w:pPr>
+      <w:r>
+        <w:rPr>
+          <w:sz w:val="24"/>
+          <w:szCs w:val="24"/>
+        </w:rPr>
+        <w:t xml:space="preserve">The AngGA function is similar to the default, as the body of the loop is constant time. However, the loops with runtime </w:t>
+      </w:r>
+      <m:oMath>
+        <m:f>
+          <m:fPr>
+            <m:ctrlPr>
+              <w:rPr>
+                <w:rFonts w:ascii="Cambria Math" w:eastAsiaTheme="minorEastAsia" w:hAnsi="Cambria Math"/>
+                <w:i/>
+                <w:sz w:val="24"/>
+                <w:szCs w:val="24"/>
+              </w:rPr>
+            </m:ctrlPr>
+          </m:fPr>
+          <m:num>
+            <m:sSup>
+              <m:sSupPr>
+                <m:ctrlPr>
+                  <w:rPr>
+                    <w:rFonts w:ascii="Cambria Math" w:eastAsiaTheme="minorEastAsia" w:hAnsi="Cambria Math"/>
+                    <w:i/>
+                    <w:sz w:val="24"/>
+                    <w:szCs w:val="24"/>
+                  </w:rPr>
+                </m:ctrlPr>
+              </m:sSupPr>
+              <m:e>
+                <m:r>
+                  <w:rPr>
+                    <w:rFonts w:ascii="Cambria Math" w:eastAsiaTheme="minorEastAsia" w:hAnsi="Cambria Math"/>
+                    <w:sz w:val="24"/>
+                    <w:szCs w:val="24"/>
+                  </w:rPr>
+                  <m:t>n</m:t>
+                </m:r>
+              </m:e>
+              <m:sup>
+                <m:r>
+                  <w:rPr>
+                    <w:rFonts w:ascii="Cambria Math" w:eastAsiaTheme="minorEastAsia" w:hAnsi="Cambria Math"/>
+                    <w:sz w:val="24"/>
+                    <w:szCs w:val="24"/>
+                  </w:rPr>
+                  <m:t>2</m:t>
+                </m:r>
+              </m:sup>
+            </m:sSup>
+            <m:r>
+              <w:rPr>
+                <w:rFonts w:ascii="Cambria Math" w:eastAsiaTheme="minorEastAsia" w:hAnsi="Cambria Math"/>
+                <w:sz w:val="24"/>
+                <w:szCs w:val="24"/>
+              </w:rPr>
+              <m:t>-n</m:t>
+            </m:r>
+          </m:num>
+          <m:den>
+            <m:r>
+              <w:rPr>
+                <w:rFonts w:ascii="Cambria Math" w:eastAsiaTheme="minorEastAsia" w:hAnsi="Cambria Math"/>
+                <w:sz w:val="24"/>
+                <w:szCs w:val="24"/>
+              </w:rPr>
+              <m:t>2</m:t>
+            </m:r>
+          </m:den>
+        </m:f>
+      </m:oMath>
+      <w:r>
+        <w:rPr>
+          <w:rFonts w:eastAsiaTheme="minorEastAsia"/>
+          <w:sz w:val="24"/>
+          <w:szCs w:val="24"/>
+        </w:rPr>
+        <w:t xml:space="preserve"> are inside another loop, which iterates </w:t>
+      </w:r>
+      <m:oMath>
+        <m:r>
+          <w:rPr>
+            <w:rFonts w:ascii="Cambria Math" w:eastAsiaTheme="minorEastAsia" w:hAnsi="Cambria Math"/>
+            <w:sz w:val="24"/>
+            <w:szCs w:val="24"/>
+          </w:rPr>
+          <m:t>n</m:t>
+        </m:r>
+      </m:oMath>
+      <w:r>
+        <w:rPr>
+          <w:rFonts w:eastAsiaTheme="minorEastAsia"/>
+          <w:sz w:val="24"/>
+          <w:szCs w:val="24"/>
+        </w:rPr>
+        <w:t xml:space="preserve"> times. </w:t>
+      </w:r>
+      <w:r>
+        <w:rPr>
+          <w:rFonts w:eastAsiaTheme="minorEastAsia"/>
+          <w:sz w:val="24"/>
+          <w:szCs w:val="24"/>
+        </w:rPr>
+        <w:lastRenderedPageBreak/>
+        <w:t xml:space="preserve">Multiplying </w:t>
+      </w:r>
+      <w:r>
+        <w:rPr>
+          <w:rFonts w:eastAsiaTheme="minorEastAsia"/>
+          <w:sz w:val="24"/>
+          <w:szCs w:val="24"/>
+        </w:rPr>
+        <w:t xml:space="preserve">these together gives us </w:t>
+      </w:r>
+      <m:oMath>
+        <m:f>
+          <m:fPr>
+            <m:ctrlPr>
+              <w:rPr>
+                <w:rFonts w:ascii="Cambria Math" w:eastAsiaTheme="minorEastAsia" w:hAnsi="Cambria Math"/>
+                <w:i/>
+                <w:sz w:val="24"/>
+                <w:szCs w:val="24"/>
+              </w:rPr>
+            </m:ctrlPr>
+          </m:fPr>
+          <m:num>
+            <m:sSup>
+              <m:sSupPr>
+                <m:ctrlPr>
+                  <w:rPr>
+                    <w:rFonts w:ascii="Cambria Math" w:eastAsiaTheme="minorEastAsia" w:hAnsi="Cambria Math"/>
+                    <w:i/>
+                    <w:sz w:val="24"/>
+                    <w:szCs w:val="24"/>
+                  </w:rPr>
+                </m:ctrlPr>
+              </m:sSupPr>
+              <m:e>
+                <m:r>
+                  <w:rPr>
+                    <w:rFonts w:ascii="Cambria Math" w:eastAsiaTheme="minorEastAsia" w:hAnsi="Cambria Math"/>
+                    <w:sz w:val="24"/>
+                    <w:szCs w:val="24"/>
+                  </w:rPr>
+                  <m:t>n</m:t>
+                </m:r>
+              </m:e>
+              <m:sup>
+                <m:r>
+                  <w:rPr>
+                    <w:rFonts w:ascii="Cambria Math" w:eastAsiaTheme="minorEastAsia" w:hAnsi="Cambria Math"/>
+                    <w:sz w:val="24"/>
+                    <w:szCs w:val="24"/>
+                  </w:rPr>
+                  <m:t>3</m:t>
+                </m:r>
+              </m:sup>
+            </m:sSup>
+            <m:r>
+              <w:rPr>
+                <w:rFonts w:ascii="Cambria Math" w:eastAsiaTheme="minorEastAsia" w:hAnsi="Cambria Math"/>
+                <w:sz w:val="24"/>
+                <w:szCs w:val="24"/>
+              </w:rPr>
+              <m:t>-</m:t>
+            </m:r>
+            <m:sSup>
+              <m:sSupPr>
+                <m:ctrlPr>
+                  <w:rPr>
+                    <w:rFonts w:ascii="Cambria Math" w:eastAsiaTheme="minorEastAsia" w:hAnsi="Cambria Math"/>
+                    <w:i/>
+                    <w:sz w:val="24"/>
+                    <w:szCs w:val="24"/>
+                  </w:rPr>
+                </m:ctrlPr>
+              </m:sSupPr>
+              <m:e>
+                <m:r>
+                  <w:rPr>
+                    <w:rFonts w:ascii="Cambria Math" w:eastAsiaTheme="minorEastAsia" w:hAnsi="Cambria Math"/>
+                    <w:sz w:val="24"/>
+                    <w:szCs w:val="24"/>
+                  </w:rPr>
+                  <m:t>n</m:t>
+                </m:r>
+              </m:e>
+              <m:sup>
+                <m:r>
+                  <w:rPr>
+                    <w:rFonts w:ascii="Cambria Math" w:eastAsiaTheme="minorEastAsia" w:hAnsi="Cambria Math"/>
+                    <w:sz w:val="24"/>
+                    <w:szCs w:val="24"/>
+                  </w:rPr>
+                  <m:t>2</m:t>
+                </m:r>
+              </m:sup>
+            </m:sSup>
+          </m:num>
+          <m:den>
+            <m:r>
+              <w:rPr>
+                <w:rFonts w:ascii="Cambria Math" w:eastAsiaTheme="minorEastAsia" w:hAnsi="Cambria Math"/>
+                <w:sz w:val="24"/>
+                <w:szCs w:val="24"/>
+              </w:rPr>
+              <m:t>2</m:t>
+            </m:r>
+          </m:den>
+        </m:f>
+      </m:oMath>
+      <w:r>
+        <w:rPr>
+          <w:rFonts w:eastAsiaTheme="minorEastAsia"/>
+          <w:sz w:val="24"/>
+          <w:szCs w:val="24"/>
+        </w:rPr>
+        <w:t xml:space="preserve">. Removing the lower order terms leaves us with </w:t>
+      </w:r>
+      <m:oMath>
+        <m:r>
+          <w:rPr>
+            <w:rFonts w:ascii="Cambria Math" w:hAnsi="Cambria Math"/>
+            <w:sz w:val="24"/>
+            <w:szCs w:val="24"/>
+          </w:rPr>
+          <m:t>O(</m:t>
+        </m:r>
+        <m:sSup>
+          <m:sSupPr>
+            <m:ctrlPr>
+              <w:rPr>
+                <w:rFonts w:ascii="Cambria Math" w:hAnsi="Cambria Math"/>
+                <w:i/>
+                <w:sz w:val="24"/>
+                <w:szCs w:val="24"/>
+              </w:rPr>
+            </m:ctrlPr>
+          </m:sSupPr>
+          <m:e>
+            <m:r>
+              <w:rPr>
+                <w:rFonts w:ascii="Cambria Math" w:hAnsi="Cambria Math"/>
+                <w:sz w:val="24"/>
+                <w:szCs w:val="24"/>
+              </w:rPr>
+              <m:t>n</m:t>
+            </m:r>
+          </m:e>
+          <m:sup>
+            <m:r>
+              <w:rPr>
+                <w:rFonts w:ascii="Cambria Math" w:hAnsi="Cambria Math"/>
+                <w:sz w:val="24"/>
+                <w:szCs w:val="24"/>
+              </w:rPr>
+              <m:t>3</m:t>
+            </m:r>
+          </m:sup>
+        </m:sSup>
+        <m:r>
+          <w:rPr>
+            <w:rFonts w:ascii="Cambria Math" w:hAnsi="Cambria Math"/>
+            <w:sz w:val="24"/>
+            <w:szCs w:val="24"/>
+          </w:rPr>
+          <m:t>)</m:t>
+        </m:r>
+      </m:oMath>
+      <w:r>
+        <w:rPr>
+          <w:rFonts w:eastAsiaTheme="minorEastAsia"/>
+          <w:sz w:val="24"/>
+          <w:szCs w:val="24"/>
+        </w:rPr>
+        <w:t>.</w:t>
+      </w:r>
+      <w:r>
+        <w:rPr>
+          <w:rFonts w:eastAsiaTheme="minorEastAsia"/>
+          <w:sz w:val="24"/>
+          <w:szCs w:val="24"/>
+        </w:rPr>
+        <w:t xml:space="preserve"> It is also worth noting that to use </w:t>
+      </w:r>
+      <w:r>
+        <w:rPr>
+          <w:rFonts w:eastAsiaTheme="minorEastAsia"/>
+          <w:sz w:val="24"/>
+          <w:szCs w:val="24"/>
+        </w:rPr>
+        <w:t xml:space="preserve">the AngGA function we must first calculate betweenness centralities. The function to do this is called only once, and also has runtime </w:t>
+      </w:r>
+      <m:oMath>
+        <m:r>
+          <w:rPr>
+            <w:rFonts w:ascii="Cambria Math" w:hAnsi="Cambria Math"/>
+            <w:sz w:val="24"/>
+            <w:szCs w:val="24"/>
+          </w:rPr>
+          <m:t>O(</m:t>
+        </m:r>
+        <m:sSup>
+          <m:sSupPr>
+            <m:ctrlPr>
+              <w:rPr>
+                <w:rFonts w:ascii="Cambria Math" w:hAnsi="Cambria Math"/>
+                <w:i/>
+                <w:sz w:val="24"/>
+                <w:szCs w:val="24"/>
+              </w:rPr>
+            </m:ctrlPr>
+          </m:sSupPr>
+          <m:e>
+            <m:r>
+              <w:rPr>
+                <w:rFonts w:ascii="Cambria Math" w:hAnsi="Cambria Math"/>
+                <w:sz w:val="24"/>
+                <w:szCs w:val="24"/>
+              </w:rPr>
+              <m:t>n</m:t>
+            </m:r>
+          </m:e>
+          <m:sup>
+            <m:r>
+              <w:rPr>
+                <w:rFonts w:ascii="Cambria Math" w:hAnsi="Cambria Math"/>
+                <w:sz w:val="24"/>
+                <w:szCs w:val="24"/>
+              </w:rPr>
+              <m:t>3</m:t>
+            </m:r>
+          </m:sup>
+        </m:sSup>
+        <m:r>
+          <w:rPr>
+            <w:rFonts w:ascii="Cambria Math" w:hAnsi="Cambria Math"/>
+            <w:sz w:val="24"/>
+            <w:szCs w:val="24"/>
+          </w:rPr>
+          <m:t>)</m:t>
+        </m:r>
+      </m:oMath>
+      <w:r>
+        <w:rPr>
+          <w:rFonts w:eastAsiaTheme="minorEastAsia"/>
+          <w:sz w:val="24"/>
+          <w:szCs w:val="24"/>
+        </w:rPr>
+        <w:t>.</w:t>
+      </w:r>
+    </w:p>
     <w:p>
       <w:pPr>
         <w:pStyle w:val="Heading1"/>
       </w:pPr>
       <w:r>
         <w:t>Conclusion</w:t>
+      </w:r>
+    </w:p>
+    <w:p>
+      <w:pPr>
+        <w:jc w:val="both"/>
+        <w:rPr>
+          <w:sz w:val="24"/>
+          <w:szCs w:val="24"/>
+        </w:rPr>
+      </w:pPr>
+      <w:r>
+        <w:rPr>
+          <w:sz w:val="24"/>
+          <w:szCs w:val="24"/>
+        </w:rPr>
+        <w:t>The default fitness function outperformed the AngGA implementation in each test and required fewer generations to reach a result with only one edge-crossing. Our results suggest that there is also a slight difference between the two functions, in regard to how they are affected by the input parameters. Increasing the number of generations appears to have a more positive effect on the default function’s results than increasing the population size. However, the opposite is true for the AngGA implementation.</w:t>
+      </w:r>
+    </w:p>
+    <w:p>
+      <w:pPr>
+        <w:jc w:val="both"/>
+      </w:pPr>
+      <w:r>
+        <w:rPr>
+          <w:sz w:val="24"/>
+          <w:szCs w:val="24"/>
+        </w:rPr>
+        <w:t xml:space="preserve">Two important factors must be noted. The first is that we chose somewhat small input parameters to test our fitness functions. This is because at higher values the average number of edge-crossings became so low that there were no significant, observable differences between the different tests. The second factor to be considered is the importance of the initial population, </w:t>
+      </w:r>
+      <m:oMath>
+        <m:r>
+          <w:rPr>
+            <w:rFonts w:ascii="Cambria Math" w:hAnsi="Cambria Math"/>
+            <w:sz w:val="24"/>
+            <w:szCs w:val="24"/>
+          </w:rPr>
+          <m:t>G(0)</m:t>
+        </m:r>
+      </m:oMath>
+      <w:r>
+        <w:rPr>
+          <w:rFonts w:eastAsiaTheme="minorEastAsia"/>
+          <w:sz w:val="24"/>
+          <w:szCs w:val="24"/>
+        </w:rPr>
+        <w:t xml:space="preserve">. The fitness of this generation was a far greater factor than any of the input parameters, particularly on small to medium values of </w:t>
+      </w:r>
+      <m:oMath>
+        <m:r>
+          <w:rPr>
+            <w:rFonts w:ascii="Cambria Math" w:eastAsiaTheme="minorEastAsia" w:hAnsi="Cambria Math"/>
+            <w:sz w:val="24"/>
+            <w:szCs w:val="24"/>
+          </w:rPr>
+          <m:t>G</m:t>
+        </m:r>
+      </m:oMath>
+      <w:r>
+        <w:rPr>
+          <w:rFonts w:eastAsiaTheme="minorEastAsia"/>
+          <w:sz w:val="24"/>
+          <w:szCs w:val="24"/>
+        </w:rPr>
+        <w:t xml:space="preserve"> or </w:t>
+      </w:r>
+      <m:oMath>
+        <m:r>
+          <w:rPr>
+            <w:rFonts w:ascii="Cambria Math" w:eastAsiaTheme="minorEastAsia" w:hAnsi="Cambria Math"/>
+            <w:sz w:val="24"/>
+            <w:szCs w:val="24"/>
+          </w:rPr>
+          <m:t>P</m:t>
+        </m:r>
+      </m:oMath>
+      <w:r>
+        <w:rPr>
+          <w:rFonts w:eastAsiaTheme="minorEastAsia"/>
+          <w:sz w:val="24"/>
+          <w:szCs w:val="24"/>
+        </w:rPr>
+        <w:t xml:space="preserve">. Table 1 shows that a one edge-crossing result was found with the base input parameters. Table 3 shows that this result can be achieved with as few as X generations. As the generation of individuals in </w:t>
+      </w:r>
+      <m:oMath>
+        <m:r>
+          <w:rPr>
+            <w:rFonts w:ascii="Cambria Math" w:eastAsiaTheme="minorEastAsia" w:hAnsi="Cambria Math"/>
+            <w:sz w:val="24"/>
+            <w:szCs w:val="24"/>
+          </w:rPr>
+          <m:t>G(0)</m:t>
+        </m:r>
+      </m:oMath>
+      <w:r>
+        <w:rPr>
+          <w:rFonts w:eastAsiaTheme="minorEastAsia"/>
+          <w:sz w:val="24"/>
+          <w:szCs w:val="24"/>
+        </w:rPr>
+        <w:t xml:space="preserve"> is random, this can skew results.</w:t>
       </w:r>
     </w:p>
     <w:sectPr>
@@ -3010,6 +5028,243 @@
     </w:sectPr>
   </w:body>
 </w:document>
+</file>
+
+<file path=word/numbering.xml><?xml version="1.0" encoding="utf-8"?>
+<w:numbering xmlns:wpc="http://schemas.microsoft.com/office/word/2010/wordprocessingCanvas" xmlns:cx="http://schemas.microsoft.com/office/drawing/2014/chartex" xmlns:cx1="http://schemas.microsoft.com/office/drawing/2015/9/8/chartex" xmlns:cx2="http://schemas.microsoft.com/office/drawing/2015/10/21/chartex" xmlns:cx3="http://schemas.microsoft.com/office/drawing/2016/5/9/chartex" xmlns:cx4="http://schemas.microsoft.com/office/drawing/2016/5/10/chartex" xmlns:cx5="http://schemas.microsoft.com/office/drawing/2016/5/11/chartex" xmlns:cx6="http://schemas.microsoft.com/office/drawing/2016/5/12/chartex" xmlns:cx7="http://schemas.microsoft.com/office/drawing/2016/5/13/chartex" xmlns:cx8="http://schemas.microsoft.com/office/drawing/2016/5/14/chartex" xmlns:mc="http://schemas.openxmlformats.org/markup-compatibility/2006" xmlns:aink="http://schemas.microsoft.com/office/drawing/2016/ink" xmlns:am3d="http://schemas.microsoft.com/office/drawing/2017/model3d" xmlns:o="urn:schemas-microsoft-com:office:office" xmlns:r="http://schemas.openxmlformats.org/officeDocument/2006/relationships" xmlns:m="http://schemas.openxmlformats.org/officeDocument/2006/math" xmlns:v="urn:schemas-microsoft-com:vml" xmlns:wp14="http://schemas.microsoft.com/office/word/2010/wordprocessingDrawing" xmlns:wp="http://schemas.openxmlformats.org/drawingml/2006/wordprocessingDrawing" xmlns:w10="urn:schemas-microsoft-com:office:word" xmlns:w="http://schemas.openxmlformats.org/wordprocessingml/2006/main" xmlns:w14="http://schemas.microsoft.com/office/word/2010/wordml" xmlns:w15="http://schemas.microsoft.com/office/word/2012/wordml" xmlns:w16cex="http://schemas.microsoft.com/office/word/2018/wordml/cex" xmlns:w16cid="http://schemas.microsoft.com/office/word/2016/wordml/cid" xmlns:w16="http://schemas.microsoft.com/office/word/2018/wordml" xmlns:w16se="http://schemas.microsoft.com/office/word/2015/wordml/symex" xmlns:wpg="http://schemas.microsoft.com/office/word/2010/wordprocessingGroup" xmlns:wpi="http://schemas.microsoft.com/office/word/2010/wordprocessingInk" xmlns:wne="http://schemas.microsoft.com/office/word/2006/wordml" xmlns:wps="http://schemas.microsoft.com/office/word/2010/wordprocessingShape" mc:Ignorable="w14 w15 w16se w16cid w16 w16cex wp14">
+  <w:abstractNum w:abstractNumId="0" w15:restartNumberingAfterBreak="0">
+    <w:nsid w:val="2AEE333C"/>
+    <w:multiLevelType w:val="hybridMultilevel"/>
+    <w:tmpl w:val="61266B76"/>
+    <w:lvl w:ilvl="0" w:tplc="18090001">
+      <w:start w:val="1"/>
+      <w:numFmt w:val="bullet"/>
+      <w:lvlText w:val=""/>
+      <w:lvlJc w:val="left"/>
+      <w:pPr>
+        <w:ind w:left="720" w:hanging="360"/>
+      </w:pPr>
+      <w:rPr>
+        <w:rFonts w:ascii="Symbol" w:hAnsi="Symbol" w:cs="Symbol" w:hint="default"/>
+      </w:rPr>
+    </w:lvl>
+    <w:lvl w:ilvl="1" w:tplc="18090003" w:tentative="1">
+      <w:start w:val="1"/>
+      <w:numFmt w:val="bullet"/>
+      <w:lvlText w:val="o"/>
+      <w:lvlJc w:val="left"/>
+      <w:pPr>
+        <w:ind w:left="1440" w:hanging="360"/>
+      </w:pPr>
+      <w:rPr>
+        <w:rFonts w:ascii="Courier New" w:hAnsi="Courier New" w:cs="Courier New" w:hint="default"/>
+      </w:rPr>
+    </w:lvl>
+    <w:lvl w:ilvl="2" w:tplc="18090005" w:tentative="1">
+      <w:start w:val="1"/>
+      <w:numFmt w:val="bullet"/>
+      <w:lvlText w:val=""/>
+      <w:lvlJc w:val="left"/>
+      <w:pPr>
+        <w:ind w:left="2160" w:hanging="360"/>
+      </w:pPr>
+      <w:rPr>
+        <w:rFonts w:ascii="Wingdings" w:hAnsi="Wingdings" w:cs="Wingdings" w:hint="default"/>
+      </w:rPr>
+    </w:lvl>
+    <w:lvl w:ilvl="3" w:tplc="18090001" w:tentative="1">
+      <w:start w:val="1"/>
+      <w:numFmt w:val="bullet"/>
+      <w:lvlText w:val=""/>
+      <w:lvlJc w:val="left"/>
+      <w:pPr>
+        <w:ind w:left="2880" w:hanging="360"/>
+      </w:pPr>
+      <w:rPr>
+        <w:rFonts w:ascii="Symbol" w:hAnsi="Symbol" w:cs="Symbol" w:hint="default"/>
+      </w:rPr>
+    </w:lvl>
+    <w:lvl w:ilvl="4" w:tplc="18090003" w:tentative="1">
+      <w:start w:val="1"/>
+      <w:numFmt w:val="bullet"/>
+      <w:lvlText w:val="o"/>
+      <w:lvlJc w:val="left"/>
+      <w:pPr>
+        <w:ind w:left="3600" w:hanging="360"/>
+      </w:pPr>
+      <w:rPr>
+        <w:rFonts w:ascii="Courier New" w:hAnsi="Courier New" w:cs="Courier New" w:hint="default"/>
+      </w:rPr>
+    </w:lvl>
+    <w:lvl w:ilvl="5" w:tplc="18090005" w:tentative="1">
+      <w:start w:val="1"/>
+      <w:numFmt w:val="bullet"/>
+      <w:lvlText w:val=""/>
+      <w:lvlJc w:val="left"/>
+      <w:pPr>
+        <w:ind w:left="4320" w:hanging="360"/>
+      </w:pPr>
+      <w:rPr>
+        <w:rFonts w:ascii="Wingdings" w:hAnsi="Wingdings" w:cs="Wingdings" w:hint="default"/>
+      </w:rPr>
+    </w:lvl>
+    <w:lvl w:ilvl="6" w:tplc="18090001" w:tentative="1">
+      <w:start w:val="1"/>
+      <w:numFmt w:val="bullet"/>
+      <w:lvlText w:val=""/>
+      <w:lvlJc w:val="left"/>
+      <w:pPr>
+        <w:ind w:left="5040" w:hanging="360"/>
+      </w:pPr>
+      <w:rPr>
+        <w:rFonts w:ascii="Symbol" w:hAnsi="Symbol" w:cs="Symbol" w:hint="default"/>
+      </w:rPr>
+    </w:lvl>
+    <w:lvl w:ilvl="7" w:tplc="18090003" w:tentative="1">
+      <w:start w:val="1"/>
+      <w:numFmt w:val="bullet"/>
+      <w:lvlText w:val="o"/>
+      <w:lvlJc w:val="left"/>
+      <w:pPr>
+        <w:ind w:left="5760" w:hanging="360"/>
+      </w:pPr>
+      <w:rPr>
+        <w:rFonts w:ascii="Courier New" w:hAnsi="Courier New" w:cs="Courier New" w:hint="default"/>
+      </w:rPr>
+    </w:lvl>
+    <w:lvl w:ilvl="8" w:tplc="18090005" w:tentative="1">
+      <w:start w:val="1"/>
+      <w:numFmt w:val="bullet"/>
+      <w:lvlText w:val=""/>
+      <w:lvlJc w:val="left"/>
+      <w:pPr>
+        <w:ind w:left="6480" w:hanging="360"/>
+      </w:pPr>
+      <w:rPr>
+        <w:rFonts w:ascii="Wingdings" w:hAnsi="Wingdings" w:cs="Wingdings" w:hint="default"/>
+      </w:rPr>
+    </w:lvl>
+  </w:abstractNum>
+  <w:abstractNum w:abstractNumId="1" w15:restartNumberingAfterBreak="0">
+    <w:nsid w:val="5F436A2B"/>
+    <w:multiLevelType w:val="hybridMultilevel"/>
+    <w:tmpl w:val="A5C030AE"/>
+    <w:lvl w:ilvl="0" w:tplc="18090001">
+      <w:start w:val="1"/>
+      <w:numFmt w:val="bullet"/>
+      <w:lvlText w:val=""/>
+      <w:lvlJc w:val="left"/>
+      <w:pPr>
+        <w:ind w:left="720" w:hanging="360"/>
+      </w:pPr>
+      <w:rPr>
+        <w:rFonts w:ascii="Symbol" w:hAnsi="Symbol" w:cs="Symbol" w:hint="default"/>
+      </w:rPr>
+    </w:lvl>
+    <w:lvl w:ilvl="1" w:tplc="18090003" w:tentative="1">
+      <w:start w:val="1"/>
+      <w:numFmt w:val="bullet"/>
+      <w:lvlText w:val="o"/>
+      <w:lvlJc w:val="left"/>
+      <w:pPr>
+        <w:ind w:left="1440" w:hanging="360"/>
+      </w:pPr>
+      <w:rPr>
+        <w:rFonts w:ascii="Courier New" w:hAnsi="Courier New" w:cs="Courier New" w:hint="default"/>
+      </w:rPr>
+    </w:lvl>
+    <w:lvl w:ilvl="2" w:tplc="18090005" w:tentative="1">
+      <w:start w:val="1"/>
+      <w:numFmt w:val="bullet"/>
+      <w:lvlText w:val=""/>
+      <w:lvlJc w:val="left"/>
+      <w:pPr>
+        <w:ind w:left="2160" w:hanging="360"/>
+      </w:pPr>
+      <w:rPr>
+        <w:rFonts w:ascii="Wingdings" w:hAnsi="Wingdings" w:cs="Wingdings" w:hint="default"/>
+      </w:rPr>
+    </w:lvl>
+    <w:lvl w:ilvl="3" w:tplc="18090001" w:tentative="1">
+      <w:start w:val="1"/>
+      <w:numFmt w:val="bullet"/>
+      <w:lvlText w:val=""/>
+      <w:lvlJc w:val="left"/>
+      <w:pPr>
+        <w:ind w:left="2880" w:hanging="360"/>
+      </w:pPr>
+      <w:rPr>
+        <w:rFonts w:ascii="Symbol" w:hAnsi="Symbol" w:cs="Symbol" w:hint="default"/>
+      </w:rPr>
+    </w:lvl>
+    <w:lvl w:ilvl="4" w:tplc="18090003" w:tentative="1">
+      <w:start w:val="1"/>
+      <w:numFmt w:val="bullet"/>
+      <w:lvlText w:val="o"/>
+      <w:lvlJc w:val="left"/>
+      <w:pPr>
+        <w:ind w:left="3600" w:hanging="360"/>
+      </w:pPr>
+      <w:rPr>
+        <w:rFonts w:ascii="Courier New" w:hAnsi="Courier New" w:cs="Courier New" w:hint="default"/>
+      </w:rPr>
+    </w:lvl>
+    <w:lvl w:ilvl="5" w:tplc="18090005" w:tentative="1">
+      <w:start w:val="1"/>
+      <w:numFmt w:val="bullet"/>
+      <w:lvlText w:val=""/>
+      <w:lvlJc w:val="left"/>
+      <w:pPr>
+        <w:ind w:left="4320" w:hanging="360"/>
+      </w:pPr>
+      <w:rPr>
+        <w:rFonts w:ascii="Wingdings" w:hAnsi="Wingdings" w:cs="Wingdings" w:hint="default"/>
+      </w:rPr>
+    </w:lvl>
+    <w:lvl w:ilvl="6" w:tplc="18090001" w:tentative="1">
+      <w:start w:val="1"/>
+      <w:numFmt w:val="bullet"/>
+      <w:lvlText w:val=""/>
+      <w:lvlJc w:val="left"/>
+      <w:pPr>
+        <w:ind w:left="5040" w:hanging="360"/>
+      </w:pPr>
+      <w:rPr>
+        <w:rFonts w:ascii="Symbol" w:hAnsi="Symbol" w:cs="Symbol" w:hint="default"/>
+      </w:rPr>
+    </w:lvl>
+    <w:lvl w:ilvl="7" w:tplc="18090003" w:tentative="1">
+      <w:start w:val="1"/>
+      <w:numFmt w:val="bullet"/>
+      <w:lvlText w:val="o"/>
+      <w:lvlJc w:val="left"/>
+      <w:pPr>
+        <w:ind w:left="5760" w:hanging="360"/>
+      </w:pPr>
+      <w:rPr>
+        <w:rFonts w:ascii="Courier New" w:hAnsi="Courier New" w:cs="Courier New" w:hint="default"/>
+      </w:rPr>
+    </w:lvl>
+    <w:lvl w:ilvl="8" w:tplc="18090005" w:tentative="1">
+      <w:start w:val="1"/>
+      <w:numFmt w:val="bullet"/>
+      <w:lvlText w:val=""/>
+      <w:lvlJc w:val="left"/>
+      <w:pPr>
+        <w:ind w:left="6480" w:hanging="360"/>
+      </w:pPr>
+      <w:rPr>
+        <w:rFonts w:ascii="Wingdings" w:hAnsi="Wingdings" w:cs="Wingdings" w:hint="default"/>
+      </w:rPr>
+    </w:lvl>
+  </w:abstractNum>
+  <w:num w:numId="1">
+    <w:abstractNumId w:val="1"/>
+  </w:num>
+  <w:num w:numId="2">
+    <w:abstractNumId w:val="0"/>
+  </w:num>
+</w:numbering>
 </file>
 
 <file path=word/styles.xml><?xml version="1.0" encoding="utf-8"?>
@@ -3683,6 +5938,55 @@
       <w:color w:val="808080"/>
     </w:rPr>
   </w:style>
+  <w:style w:type="paragraph" w:styleId="ListParagraph">
+    <w:name w:val="List Paragraph"/>
+    <w:basedOn w:val="Normal"/>
+    <w:uiPriority w:val="34"/>
+    <w:qFormat/>
+    <w:rsid w:val="00242B29"/>
+    <w:pPr>
+      <w:ind w:left="720"/>
+      <w:contextualSpacing/>
+    </w:pPr>
+  </w:style>
+  <w:style w:type="table" w:styleId="TableGrid">
+    <w:name w:val="Table Grid"/>
+    <w:basedOn w:val="TableNormal"/>
+    <w:uiPriority w:val="39"/>
+    <w:rsid w:val="003B08B9"/>
+    <w:pPr>
+      <w:spacing w:after="0" w:line="240" w:lineRule="auto"/>
+    </w:pPr>
+    <w:tblPr>
+      <w:tblBorders>
+        <w:top w:val="single" w:sz="4" w:space="0" w:color="auto"/>
+        <w:left w:val="single" w:sz="4" w:space="0" w:color="auto"/>
+        <w:bottom w:val="single" w:sz="4" w:space="0" w:color="auto"/>
+        <w:right w:val="single" w:sz="4" w:space="0" w:color="auto"/>
+        <w:insideH w:val="single" w:sz="4" w:space="0" w:color="auto"/>
+        <w:insideV w:val="single" w:sz="4" w:space="0" w:color="auto"/>
+      </w:tblBorders>
+    </w:tblPr>
+  </w:style>
+  <w:style w:type="paragraph" w:styleId="Caption">
+    <w:name w:val="caption"/>
+    <w:basedOn w:val="Normal"/>
+    <w:next w:val="Normal"/>
+    <w:uiPriority w:val="35"/>
+    <w:unhideWhenUsed/>
+    <w:qFormat/>
+    <w:rsid w:val="00DB189A"/>
+    <w:pPr>
+      <w:spacing w:after="200" w:line="240" w:lineRule="auto"/>
+    </w:pPr>
+    <w:rPr>
+      <w:i/>
+      <w:iCs/>
+      <w:color w:val="44546A" w:themeColor="text2"/>
+      <w:sz w:val="18"/>
+      <w:szCs w:val="18"/>
+    </w:rPr>
+  </w:style>
 </w:styles>
 </file>
 
@@ -3721,12 +6025,12 @@
 
 <file path=word/glossary/fontTable.xml><?xml version="1.0" encoding="utf-8"?>
 <w:fonts xmlns:mc="http://schemas.openxmlformats.org/markup-compatibility/2006" xmlns:r="http://schemas.openxmlformats.org/officeDocument/2006/relationships" xmlns:w="http://schemas.openxmlformats.org/wordprocessingml/2006/main" xmlns:w14="http://schemas.microsoft.com/office/word/2010/wordml" xmlns:w15="http://schemas.microsoft.com/office/word/2012/wordml" xmlns:w16cex="http://schemas.microsoft.com/office/word/2018/wordml/cex" xmlns:w16cid="http://schemas.microsoft.com/office/word/2016/wordml/cid" xmlns:w16="http://schemas.microsoft.com/office/word/2018/wordml" xmlns:w16se="http://schemas.microsoft.com/office/word/2015/wordml/symex" mc:Ignorable="w14 w15 w16se w16cid w16 w16cex">
-  <w:font w:name="Calibri">
-    <w:panose1 w:val="020F0502020204030204"/>
-    <w:charset w:val="00"/>
-    <w:family w:val="swiss"/>
+  <w:font w:name="Symbol">
+    <w:panose1 w:val="05050102010706020507"/>
+    <w:charset w:val="02"/>
+    <w:family w:val="roman"/>
     <w:pitch w:val="variable"/>
-    <w:sig w:usb0="E4002EFF" w:usb1="C000247B" w:usb2="00000009" w:usb3="00000000" w:csb0="000001FF" w:csb1="00000000"/>
+    <w:sig w:usb0="00000000" w:usb1="10000000" w:usb2="00000000" w:usb3="00000000" w:csb0="80000000" w:csb1="00000000"/>
   </w:font>
   <w:font w:name="Times New Roman">
     <w:panose1 w:val="02020603050405020304"/>
@@ -3734,6 +6038,27 @@
     <w:family w:val="roman"/>
     <w:pitch w:val="variable"/>
     <w:sig w:usb0="E0002EFF" w:usb1="C000785B" w:usb2="00000009" w:usb3="00000000" w:csb0="000001FF" w:csb1="00000000"/>
+  </w:font>
+  <w:font w:name="Courier New">
+    <w:panose1 w:val="02070309020205020404"/>
+    <w:charset w:val="00"/>
+    <w:family w:val="modern"/>
+    <w:pitch w:val="fixed"/>
+    <w:sig w:usb0="E0002EFF" w:usb1="C0007843" w:usb2="00000009" w:usb3="00000000" w:csb0="000001FF" w:csb1="00000000"/>
+  </w:font>
+  <w:font w:name="Wingdings">
+    <w:panose1 w:val="05000000000000000000"/>
+    <w:charset w:val="02"/>
+    <w:family w:val="auto"/>
+    <w:pitch w:val="variable"/>
+    <w:sig w:usb0="00000000" w:usb1="10000000" w:usb2="00000000" w:usb3="00000000" w:csb0="80000000" w:csb1="00000000"/>
+  </w:font>
+  <w:font w:name="Calibri">
+    <w:panose1 w:val="020F0502020204030204"/>
+    <w:charset w:val="00"/>
+    <w:family w:val="swiss"/>
+    <w:pitch w:val="variable"/>
+    <w:sig w:usb0="E4002EFF" w:usb1="C000247B" w:usb2="00000009" w:usb3="00000000" w:csb0="000001FF" w:csb1="00000000"/>
   </w:font>
   <w:font w:name="Calibri Light">
     <w:panose1 w:val="020F0302020204030204"/>
@@ -3768,10 +6093,15 @@
   </w:compat>
   <w:rsids>
     <w:rsidRoot w:val="00485354"/>
+    <w:rsid w:val="001A1DF7"/>
+    <w:rsid w:val="00361167"/>
+    <w:rsid w:val="00387891"/>
     <w:rsid w:val="00485354"/>
     <w:rsid w:val="00683BC0"/>
-    <w:rsid w:val="00AA52F8"/>
+    <w:rsid w:val="00AB6A6D"/>
+    <w:rsid w:val="00DD5BB3"/>
     <w:rsid w:val="00E030E6"/>
+    <w:rsid w:val="00F76C3D"/>
   </w:rsids>
   <m:mathPr>
     <m:mathFont m:val="Cambria Math"/>
@@ -4233,7 +6563,7 @@
     <w:basedOn w:val="DefaultParagraphFont"/>
     <w:uiPriority w:val="99"/>
     <w:semiHidden/>
-    <w:rsid w:val="00683BC0"/>
+    <w:rsid w:val="00AB6A6D"/>
     <w:rPr>
       <w:color w:val="808080"/>
     </w:rPr>
@@ -4580,7 +6910,7 @@
 </file>
 
 <file path=customXml/itemProps1.xml><?xml version="1.0" encoding="utf-8"?>
-<ds:datastoreItem xmlns:ds="http://schemas.openxmlformats.org/officeDocument/2006/customXml" ds:itemID="{0BABD112-108A-4767-9E77-25A5538234B0}">
+<ds:datastoreItem xmlns:ds="http://schemas.openxmlformats.org/officeDocument/2006/customXml" ds:itemID="{610F07F7-5CEE-447B-B068-4FC79B2BADB9}">
   <ds:schemaRefs>
     <ds:schemaRef ds:uri="http://schemas.openxmlformats.org/officeDocument/2006/bibliography"/>
   </ds:schemaRefs>

</xml_diff>